<commit_message>
CHG: Use Case Prio updated
</commit_message>
<xml_diff>
--- a/Documentation/Week5/Priorisierung_UseCases.docx
+++ b/Documentation/Week5/Priorisierung_UseCases.docx
@@ -1,6 +1,6 @@
 
 <file path=word/document.xml><?xml version="1.0" encoding="utf-8"?>
-<w:document xmlns:wpc="http://schemas.microsoft.com/office/word/2010/wordprocessingCanvas" xmlns:mc="http://schemas.openxmlformats.org/markup-compatibility/2006" xmlns:o="urn:schemas-microsoft-com:office:office" xmlns:r="http://schemas.openxmlformats.org/officeDocument/2006/relationships" xmlns:m="http://schemas.openxmlformats.org/officeDocument/2006/math" xmlns:v="urn:schemas-microsoft-com:vml" xmlns:wp14="http://schemas.microsoft.com/office/word/2010/wordprocessingDrawing" xmlns:wp="http://schemas.openxmlformats.org/drawingml/2006/wordprocessingDrawing" xmlns:w10="urn:schemas-microsoft-com:office:word" xmlns:w="http://schemas.openxmlformats.org/wordprocessingml/2006/main" xmlns:w14="http://schemas.microsoft.com/office/word/2010/wordml" xmlns:wpg="http://schemas.microsoft.com/office/word/2010/wordprocessingGroup" xmlns:wpi="http://schemas.microsoft.com/office/word/2010/wordprocessingInk" xmlns:wne="http://schemas.microsoft.com/office/word/2006/wordml" xmlns:wps="http://schemas.microsoft.com/office/word/2010/wordprocessingShape" mc:Ignorable="w14 wp14">
+<w:document xmlns:wpc="http://schemas.microsoft.com/office/word/2010/wordprocessingCanvas" xmlns:mo="http://schemas.microsoft.com/office/mac/office/2008/main" xmlns:mc="http://schemas.openxmlformats.org/markup-compatibility/2006" xmlns:mv="urn:schemas-microsoft-com:mac:vml" xmlns:o="urn:schemas-microsoft-com:office:office" xmlns:r="http://schemas.openxmlformats.org/officeDocument/2006/relationships" xmlns:m="http://schemas.openxmlformats.org/officeDocument/2006/math" xmlns:v="urn:schemas-microsoft-com:vml" xmlns:wp14="http://schemas.microsoft.com/office/word/2010/wordprocessingDrawing" xmlns:wp="http://schemas.openxmlformats.org/drawingml/2006/wordprocessingDrawing" xmlns:w10="urn:schemas-microsoft-com:office:word" xmlns:w="http://schemas.openxmlformats.org/wordprocessingml/2006/main" xmlns:w14="http://schemas.microsoft.com/office/word/2010/wordml" xmlns:wpg="http://schemas.microsoft.com/office/word/2010/wordprocessingGroup" xmlns:wpi="http://schemas.microsoft.com/office/word/2010/wordprocessingInk" xmlns:wne="http://schemas.microsoft.com/office/word/2006/wordml" xmlns:wps="http://schemas.microsoft.com/office/word/2010/wordprocessingShape" mc:Ignorable="w14 wp14">
   <w:body>
     <w:p>
       <w:pPr>
@@ -17,8 +17,6 @@
       <w:r>
         <w:t xml:space="preserve"> Cases</w:t>
       </w:r>
-      <w:bookmarkStart w:id="0" w:name="_GoBack"/>
-      <w:bookmarkEnd w:id="0"/>
     </w:p>
     <w:p>
       <w:r>
@@ -27,9 +25,9 @@
           <w:lang w:eastAsia="de-DE"/>
         </w:rPr>
         <w:drawing>
-          <wp:inline distT="0" distB="0" distL="0" distR="0" wp14:anchorId="044A23BE" wp14:editId="2B49F51C">
+          <wp:inline distT="0" distB="0" distL="0" distR="0" wp14:anchorId="48F5EFA0" wp14:editId="1DF6ACD0">
             <wp:extent cx="9516139" cy="3934046"/>
-            <wp:effectExtent l="0" t="0" r="0" b="9525"/>
+            <wp:effectExtent l="0" t="0" r="0" b="28575"/>
             <wp:docPr id="1" name="Diagramm 1"/>
             <wp:cNvGraphicFramePr/>
             <a:graphic xmlns:a="http://schemas.openxmlformats.org/drawingml/2006/main">
@@ -40,6 +38,8 @@
           </wp:inline>
         </w:drawing>
       </w:r>
+      <w:bookmarkStart w:id="0" w:name="_GoBack"/>
+      <w:bookmarkEnd w:id="0"/>
     </w:p>
     <w:sectPr>
       <w:pgSz w:w="16838" w:h="11906" w:orient="landscape"/>
@@ -68,7 +68,7 @@
       </w:pPr>
     </w:pPrDefault>
   </w:docDefaults>
-  <w:latentStyles w:defLockedState="0" w:defUIPriority="99" w:defSemiHidden="1" w:defUnhideWhenUsed="1" w:defQFormat="0" w:count="267">
+  <w:latentStyles w:defLockedState="0" w:defUIPriority="99" w:defSemiHidden="1" w:defUnhideWhenUsed="1" w:defQFormat="0" w:count="276">
     <w:lsdException w:name="Normal" w:semiHidden="0" w:uiPriority="0" w:unhideWhenUsed="0" w:qFormat="1"/>
     <w:lsdException w:name="heading 1" w:semiHidden="0" w:uiPriority="9" w:unhideWhenUsed="0" w:qFormat="1"/>
     <w:lsdException w:name="heading 2" w:uiPriority="9" w:qFormat="1"/>
@@ -211,7 +211,7 @@
     <w:name w:val="Normal"/>
     <w:qFormat/>
   </w:style>
-  <w:style w:type="character" w:default="1" w:styleId="Absatz-Standardschriftart">
+  <w:style w:type="character" w:default="1" w:styleId="Absatzstandardschriftart">
     <w:name w:val="Default Paragraph Font"/>
     <w:uiPriority w:val="1"/>
     <w:semiHidden/>
@@ -359,7 +359,7 @@
   <w:style w:type="paragraph" w:styleId="Sprechblasentext">
     <w:name w:val="Balloon Text"/>
     <w:basedOn w:val="Standard"/>
-    <w:link w:val="SprechblasentextZchn"/>
+    <w:link w:val="SprechblasentextZeichen"/>
     <w:uiPriority w:val="99"/>
     <w:semiHidden/>
     <w:unhideWhenUsed/>
@@ -373,9 +373,9 @@
       <w:szCs w:val="16"/>
     </w:rPr>
   </w:style>
-  <w:style w:type="character" w:customStyle="1" w:styleId="SprechblasentextZchn">
-    <w:name w:val="Sprechblasentext Zchn"/>
-    <w:basedOn w:val="Absatz-Standardschriftart"/>
+  <w:style w:type="character" w:customStyle="1" w:styleId="SprechblasentextZeichen">
+    <w:name w:val="Sprechblasentext Zeichen"/>
+    <w:basedOn w:val="Absatzstandardschriftart"/>
     <w:link w:val="Sprechblasentext"/>
     <w:uiPriority w:val="99"/>
     <w:semiHidden/>
@@ -390,7 +390,7 @@
     <w:name w:val="Title"/>
     <w:basedOn w:val="Standard"/>
     <w:next w:val="Standard"/>
-    <w:link w:val="TitelZchn"/>
+    <w:link w:val="TitelZeichen"/>
     <w:uiPriority w:val="10"/>
     <w:qFormat/>
     <w:rsid w:val="0027691C"/>
@@ -410,9 +410,9 @@
       <w:szCs w:val="52"/>
     </w:rPr>
   </w:style>
-  <w:style w:type="character" w:customStyle="1" w:styleId="TitelZchn">
-    <w:name w:val="Titel Zchn"/>
-    <w:basedOn w:val="Absatz-Standardschriftart"/>
+  <w:style w:type="character" w:customStyle="1" w:styleId="TitelZeichen">
+    <w:name w:val="Titel Zeichen"/>
+    <w:basedOn w:val="Absatzstandardschriftart"/>
     <w:link w:val="Titel"/>
     <w:uiPriority w:val="10"/>
     <w:rsid w:val="0027691C"/>
@@ -429,7 +429,7 @@
 </file>
 
 <file path=word/stylesWithEffects.xml><?xml version="1.0" encoding="utf-8"?>
-<w:styles xmlns:wpc="http://schemas.microsoft.com/office/word/2010/wordprocessingCanvas" xmlns:mc="http://schemas.openxmlformats.org/markup-compatibility/2006" xmlns:o="urn:schemas-microsoft-com:office:office" xmlns:r="http://schemas.openxmlformats.org/officeDocument/2006/relationships" xmlns:m="http://schemas.openxmlformats.org/officeDocument/2006/math" xmlns:v="urn:schemas-microsoft-com:vml" xmlns:wp14="http://schemas.microsoft.com/office/word/2010/wordprocessingDrawing" xmlns:wp="http://schemas.openxmlformats.org/drawingml/2006/wordprocessingDrawing" xmlns:w10="urn:schemas-microsoft-com:office:word" xmlns:w="http://schemas.openxmlformats.org/wordprocessingml/2006/main" xmlns:w14="http://schemas.microsoft.com/office/word/2010/wordml" xmlns:wpg="http://schemas.microsoft.com/office/word/2010/wordprocessingGroup" xmlns:wpi="http://schemas.microsoft.com/office/word/2010/wordprocessingInk" xmlns:wne="http://schemas.microsoft.com/office/word/2006/wordml" xmlns:wps="http://schemas.microsoft.com/office/word/2010/wordprocessingShape" mc:Ignorable="w14 wp14">
+<w:styles xmlns:wpc="http://schemas.microsoft.com/office/word/2010/wordprocessingCanvas" xmlns:mo="http://schemas.microsoft.com/office/mac/office/2008/main" xmlns:mc="http://schemas.openxmlformats.org/markup-compatibility/2006" xmlns:mv="urn:schemas-microsoft-com:mac:vml" xmlns:o="urn:schemas-microsoft-com:office:office" xmlns:r="http://schemas.openxmlformats.org/officeDocument/2006/relationships" xmlns:m="http://schemas.openxmlformats.org/officeDocument/2006/math" xmlns:v="urn:schemas-microsoft-com:vml" xmlns:wp14="http://schemas.microsoft.com/office/word/2010/wordprocessingDrawing" xmlns:wp="http://schemas.openxmlformats.org/drawingml/2006/wordprocessingDrawing" xmlns:w10="urn:schemas-microsoft-com:office:word" xmlns:w="http://schemas.openxmlformats.org/wordprocessingml/2006/main" xmlns:w14="http://schemas.microsoft.com/office/word/2010/wordml" xmlns:wpg="http://schemas.microsoft.com/office/word/2010/wordprocessingGroup" xmlns:wpi="http://schemas.microsoft.com/office/word/2010/wordprocessingInk" xmlns:wne="http://schemas.microsoft.com/office/word/2006/wordml" xmlns:wps="http://schemas.microsoft.com/office/word/2010/wordprocessingShape" mc:Ignorable="w14 wp14">
   <w:docDefaults>
     <w:rPrDefault>
       <w:rPr>
@@ -445,7 +445,7 @@
       </w:pPr>
     </w:pPrDefault>
   </w:docDefaults>
-  <w:latentStyles w:defLockedState="0" w:defUIPriority="99" w:defSemiHidden="1" w:defUnhideWhenUsed="1" w:defQFormat="0" w:count="267">
+  <w:latentStyles w:defLockedState="0" w:defUIPriority="99" w:defSemiHidden="1" w:defUnhideWhenUsed="1" w:defQFormat="0" w:count="276">
     <w:lsdException w:name="Normal" w:semiHidden="0" w:uiPriority="0" w:unhideWhenUsed="0" w:qFormat="1"/>
     <w:lsdException w:name="heading 1" w:semiHidden="0" w:uiPriority="9" w:unhideWhenUsed="0" w:qFormat="1"/>
     <w:lsdException w:name="heading 2" w:uiPriority="9" w:qFormat="1"/>
@@ -588,7 +588,7 @@
     <w:name w:val="Normal"/>
     <w:qFormat/>
   </w:style>
-  <w:style w:type="character" w:default="1" w:styleId="Absatz-Standardschriftart">
+  <w:style w:type="character" w:default="1" w:styleId="Absatzstandardschriftart">
     <w:name w:val="Default Paragraph Font"/>
     <w:uiPriority w:val="1"/>
     <w:semiHidden/>
@@ -736,7 +736,7 @@
   <w:style w:type="paragraph" w:styleId="Sprechblasentext">
     <w:name w:val="Balloon Text"/>
     <w:basedOn w:val="Standard"/>
-    <w:link w:val="SprechblasentextZchn"/>
+    <w:link w:val="SprechblasentextZeichen"/>
     <w:uiPriority w:val="99"/>
     <w:semiHidden/>
     <w:unhideWhenUsed/>
@@ -750,9 +750,9 @@
       <w:szCs w:val="16"/>
     </w:rPr>
   </w:style>
-  <w:style w:type="character" w:customStyle="1" w:styleId="SprechblasentextZchn">
-    <w:name w:val="Sprechblasentext Zchn"/>
-    <w:basedOn w:val="Absatz-Standardschriftart"/>
+  <w:style w:type="character" w:customStyle="1" w:styleId="SprechblasentextZeichen">
+    <w:name w:val="Sprechblasentext Zeichen"/>
+    <w:basedOn w:val="Absatzstandardschriftart"/>
     <w:link w:val="Sprechblasentext"/>
     <w:uiPriority w:val="99"/>
     <w:semiHidden/>
@@ -767,7 +767,7 @@
     <w:name w:val="Title"/>
     <w:basedOn w:val="Standard"/>
     <w:next w:val="Standard"/>
-    <w:link w:val="TitelZchn"/>
+    <w:link w:val="TitelZeichen"/>
     <w:uiPriority w:val="10"/>
     <w:qFormat/>
     <w:rsid w:val="0027691C"/>
@@ -787,9 +787,9 @@
       <w:szCs w:val="52"/>
     </w:rPr>
   </w:style>
-  <w:style w:type="character" w:customStyle="1" w:styleId="TitelZchn">
-    <w:name w:val="Titel Zchn"/>
-    <w:basedOn w:val="Absatz-Standardschriftart"/>
+  <w:style w:type="character" w:customStyle="1" w:styleId="TitelZeichen">
+    <w:name w:val="Titel Zeichen"/>
+    <w:basedOn w:val="Absatzstandardschriftart"/>
     <w:link w:val="Titel"/>
     <w:uiPriority w:val="10"/>
     <w:rsid w:val="0027691C"/>
@@ -1743,7 +1743,7 @@
         <a:p>
           <a:r>
             <a:rPr lang="de-DE"/>
-            <a:t>Spieler bearbeiten</a:t>
+            <a:t>Spiel beenden</a:t>
           </a:r>
         </a:p>
       </dgm:t>
@@ -1923,7 +1923,7 @@
         <a:p>
           <a:r>
             <a:rPr lang="de-DE"/>
-            <a:t>Spiel beenden</a:t>
+            <a:t>Spiel pausieren</a:t>
           </a:r>
         </a:p>
       </dgm:t>
@@ -1951,42 +1951,6 @@
       </dgm:t>
     </dgm:pt>
     <dgm:pt modelId="{B4F11755-0F2C-48DC-BEC5-101760C73C4A}">
-      <dgm:prSet/>
-      <dgm:spPr/>
-      <dgm:t>
-        <a:bodyPr/>
-        <a:lstStyle/>
-        <a:p>
-          <a:r>
-            <a:rPr lang="de-DE"/>
-            <a:t>Spiel pausieren</a:t>
-          </a:r>
-        </a:p>
-      </dgm:t>
-    </dgm:pt>
-    <dgm:pt modelId="{3E2E0F5D-2077-4B0F-8069-C0747A28D976}" type="parTrans" cxnId="{075D1D7F-16CC-4A61-B0C9-ABCF2716EF7F}">
-      <dgm:prSet/>
-      <dgm:spPr/>
-      <dgm:t>
-        <a:bodyPr/>
-        <a:lstStyle/>
-        <a:p>
-          <a:endParaRPr lang="de-DE"/>
-        </a:p>
-      </dgm:t>
-    </dgm:pt>
-    <dgm:pt modelId="{79C52A9F-CAD5-4A92-8F16-C6336291403A}" type="sibTrans" cxnId="{075D1D7F-16CC-4A61-B0C9-ABCF2716EF7F}">
-      <dgm:prSet/>
-      <dgm:spPr/>
-      <dgm:t>
-        <a:bodyPr/>
-        <a:lstStyle/>
-        <a:p>
-          <a:endParaRPr lang="de-DE"/>
-        </a:p>
-      </dgm:t>
-    </dgm:pt>
-    <dgm:pt modelId="{0B0B4A36-3AFA-4D05-9CC2-6552DBB657DF}">
       <dgm:prSet/>
       <dgm:spPr/>
       <dgm:t>
@@ -2000,7 +1964,7 @@
         </a:p>
       </dgm:t>
     </dgm:pt>
-    <dgm:pt modelId="{8B3131F4-262E-4E17-8433-8128DED69622}" type="parTrans" cxnId="{9432DEBC-FEEE-406D-A619-24577D97ACB4}">
+    <dgm:pt modelId="{3E2E0F5D-2077-4B0F-8069-C0747A28D976}" type="parTrans" cxnId="{075D1D7F-16CC-4A61-B0C9-ABCF2716EF7F}">
       <dgm:prSet/>
       <dgm:spPr/>
       <dgm:t>
@@ -2011,7 +1975,7 @@
         </a:p>
       </dgm:t>
     </dgm:pt>
-    <dgm:pt modelId="{CFFFD23C-3047-4B31-B213-B322ED232505}" type="sibTrans" cxnId="{9432DEBC-FEEE-406D-A619-24577D97ACB4}">
+    <dgm:pt modelId="{79C52A9F-CAD5-4A92-8F16-C6336291403A}" type="sibTrans" cxnId="{075D1D7F-16CC-4A61-B0C9-ABCF2716EF7F}">
       <dgm:prSet/>
       <dgm:spPr/>
       <dgm:t>
@@ -2021,6 +1985,28 @@
           <a:endParaRPr lang="de-DE"/>
         </a:p>
       </dgm:t>
+    </dgm:pt>
+    <dgm:pt modelId="{0A228DAC-9A81-B740-BBA4-739A68B92A04}">
+      <dgm:prSet/>
+      <dgm:spPr/>
+      <dgm:t>
+        <a:bodyPr/>
+        <a:lstStyle/>
+        <a:p>
+          <a:r>
+            <a:rPr lang="de-DE"/>
+            <a:t>Spieler bearbeiten</a:t>
+          </a:r>
+        </a:p>
+      </dgm:t>
+    </dgm:pt>
+    <dgm:pt modelId="{7D982485-35D3-2743-AE80-0ADF2324C715}" type="parTrans" cxnId="{8166E436-EEE1-EC4E-A0B8-E74C3B45BFF4}">
+      <dgm:prSet/>
+      <dgm:spPr/>
+    </dgm:pt>
+    <dgm:pt modelId="{D49A0AC6-19C1-DA43-BEB4-2AD3A5BB5BB5}" type="sibTrans" cxnId="{8166E436-EEE1-EC4E-A0B8-E74C3B45BFF4}">
+      <dgm:prSet/>
+      <dgm:spPr/>
     </dgm:pt>
     <dgm:pt modelId="{3757F9C1-C7A4-461F-9B68-5D52AFC1A27F}" type="pres">
       <dgm:prSet presAssocID="{F5789046-63CA-4A23-891F-319E358920B2}" presName="diagram" presStyleCnt="0">
@@ -2030,6 +2016,13 @@
         </dgm:presLayoutVars>
       </dgm:prSet>
       <dgm:spPr/>
+      <dgm:t>
+        <a:bodyPr/>
+        <a:lstStyle/>
+        <a:p>
+          <a:endParaRPr lang="de-DE"/>
+        </a:p>
+      </dgm:t>
     </dgm:pt>
     <dgm:pt modelId="{5775975B-C927-4151-8AFD-49F169CB627C}" type="pres">
       <dgm:prSet presAssocID="{8F8140DF-1ECE-426A-AAEE-7FB3FB41E898}" presName="node" presStyleLbl="node1" presStyleIdx="0" presStyleCnt="11">
@@ -2038,14 +2031,35 @@
         </dgm:presLayoutVars>
       </dgm:prSet>
       <dgm:spPr/>
+      <dgm:t>
+        <a:bodyPr/>
+        <a:lstStyle/>
+        <a:p>
+          <a:endParaRPr lang="de-DE"/>
+        </a:p>
+      </dgm:t>
     </dgm:pt>
     <dgm:pt modelId="{337AC1B9-9BB4-4024-B470-3C9CD716C523}" type="pres">
       <dgm:prSet presAssocID="{4A0B3A4D-A571-424B-B933-E690A6981CBE}" presName="sibTrans" presStyleLbl="sibTrans2D1" presStyleIdx="0" presStyleCnt="10"/>
       <dgm:spPr/>
+      <dgm:t>
+        <a:bodyPr/>
+        <a:lstStyle/>
+        <a:p>
+          <a:endParaRPr lang="de-DE"/>
+        </a:p>
+      </dgm:t>
     </dgm:pt>
     <dgm:pt modelId="{B63BEF6C-F442-4A2B-973D-143E7046F7E4}" type="pres">
       <dgm:prSet presAssocID="{4A0B3A4D-A571-424B-B933-E690A6981CBE}" presName="connectorText" presStyleLbl="sibTrans2D1" presStyleIdx="0" presStyleCnt="10"/>
       <dgm:spPr/>
+      <dgm:t>
+        <a:bodyPr/>
+        <a:lstStyle/>
+        <a:p>
+          <a:endParaRPr lang="de-DE"/>
+        </a:p>
+      </dgm:t>
     </dgm:pt>
     <dgm:pt modelId="{7A0A2FC9-D803-45CF-B746-C63996EE443F}" type="pres">
       <dgm:prSet presAssocID="{34A0C86A-1185-4F93-AF49-14CF8E3F32D9}" presName="node" presStyleLbl="node1" presStyleIdx="1" presStyleCnt="11">
@@ -2054,14 +2068,35 @@
         </dgm:presLayoutVars>
       </dgm:prSet>
       <dgm:spPr/>
+      <dgm:t>
+        <a:bodyPr/>
+        <a:lstStyle/>
+        <a:p>
+          <a:endParaRPr lang="de-DE"/>
+        </a:p>
+      </dgm:t>
     </dgm:pt>
     <dgm:pt modelId="{E162CC47-68E2-4C32-A853-1C9565EF2B2C}" type="pres">
       <dgm:prSet presAssocID="{161C66D6-3B58-453A-BB73-DC3AE1005EAB}" presName="sibTrans" presStyleLbl="sibTrans2D1" presStyleIdx="1" presStyleCnt="10"/>
       <dgm:spPr/>
+      <dgm:t>
+        <a:bodyPr/>
+        <a:lstStyle/>
+        <a:p>
+          <a:endParaRPr lang="de-DE"/>
+        </a:p>
+      </dgm:t>
     </dgm:pt>
     <dgm:pt modelId="{EBAAEC5E-DE6D-40E9-B597-DF533CD9E41A}" type="pres">
       <dgm:prSet presAssocID="{161C66D6-3B58-453A-BB73-DC3AE1005EAB}" presName="connectorText" presStyleLbl="sibTrans2D1" presStyleIdx="1" presStyleCnt="10"/>
       <dgm:spPr/>
+      <dgm:t>
+        <a:bodyPr/>
+        <a:lstStyle/>
+        <a:p>
+          <a:endParaRPr lang="de-DE"/>
+        </a:p>
+      </dgm:t>
     </dgm:pt>
     <dgm:pt modelId="{0AA00CD0-7E5B-42A4-81E3-7D3E61741590}" type="pres">
       <dgm:prSet presAssocID="{C2A2023C-4753-4A97-9D1C-B245FEAA5C82}" presName="node" presStyleLbl="node1" presStyleIdx="2" presStyleCnt="11">
@@ -2070,14 +2105,35 @@
         </dgm:presLayoutVars>
       </dgm:prSet>
       <dgm:spPr/>
+      <dgm:t>
+        <a:bodyPr/>
+        <a:lstStyle/>
+        <a:p>
+          <a:endParaRPr lang="de-DE"/>
+        </a:p>
+      </dgm:t>
     </dgm:pt>
     <dgm:pt modelId="{640FA48F-E6D6-4490-B38F-0CC5226D3D60}" type="pres">
       <dgm:prSet presAssocID="{8887717D-DA8A-4459-AEBB-AAA1BD92D8A2}" presName="sibTrans" presStyleLbl="sibTrans2D1" presStyleIdx="2" presStyleCnt="10"/>
       <dgm:spPr/>
+      <dgm:t>
+        <a:bodyPr/>
+        <a:lstStyle/>
+        <a:p>
+          <a:endParaRPr lang="de-DE"/>
+        </a:p>
+      </dgm:t>
     </dgm:pt>
     <dgm:pt modelId="{2716107C-B139-49D0-B211-D7568D26B1B8}" type="pres">
       <dgm:prSet presAssocID="{8887717D-DA8A-4459-AEBB-AAA1BD92D8A2}" presName="connectorText" presStyleLbl="sibTrans2D1" presStyleIdx="2" presStyleCnt="10"/>
       <dgm:spPr/>
+      <dgm:t>
+        <a:bodyPr/>
+        <a:lstStyle/>
+        <a:p>
+          <a:endParaRPr lang="de-DE"/>
+        </a:p>
+      </dgm:t>
     </dgm:pt>
     <dgm:pt modelId="{C95A8885-5E65-495F-A47A-E7CA69872935}" type="pres">
       <dgm:prSet presAssocID="{03E5739A-8DDE-4999-AF91-6AB642CC0022}" presName="node" presStyleLbl="node1" presStyleIdx="3" presStyleCnt="11">
@@ -2086,14 +2142,35 @@
         </dgm:presLayoutVars>
       </dgm:prSet>
       <dgm:spPr/>
+      <dgm:t>
+        <a:bodyPr/>
+        <a:lstStyle/>
+        <a:p>
+          <a:endParaRPr lang="de-DE"/>
+        </a:p>
+      </dgm:t>
     </dgm:pt>
     <dgm:pt modelId="{3A34DA09-D6DF-4C7F-B4A8-9B6B38A9EFB8}" type="pres">
       <dgm:prSet presAssocID="{8CDE1FB8-101D-46B5-A4A0-D1D48697E3D5}" presName="sibTrans" presStyleLbl="sibTrans2D1" presStyleIdx="3" presStyleCnt="10"/>
       <dgm:spPr/>
+      <dgm:t>
+        <a:bodyPr/>
+        <a:lstStyle/>
+        <a:p>
+          <a:endParaRPr lang="de-DE"/>
+        </a:p>
+      </dgm:t>
     </dgm:pt>
     <dgm:pt modelId="{51358302-4434-4BCD-9F08-49DFE014D1F8}" type="pres">
       <dgm:prSet presAssocID="{8CDE1FB8-101D-46B5-A4A0-D1D48697E3D5}" presName="connectorText" presStyleLbl="sibTrans2D1" presStyleIdx="3" presStyleCnt="10"/>
       <dgm:spPr/>
+      <dgm:t>
+        <a:bodyPr/>
+        <a:lstStyle/>
+        <a:p>
+          <a:endParaRPr lang="de-DE"/>
+        </a:p>
+      </dgm:t>
     </dgm:pt>
     <dgm:pt modelId="{F6FAD14F-AA40-4B38-B60D-2F3D8FBF4DA5}" type="pres">
       <dgm:prSet presAssocID="{F5F89EF8-51AD-4764-A3C2-AEB3568DA5B4}" presName="node" presStyleLbl="node1" presStyleIdx="4" presStyleCnt="11">
@@ -2102,14 +2179,35 @@
         </dgm:presLayoutVars>
       </dgm:prSet>
       <dgm:spPr/>
+      <dgm:t>
+        <a:bodyPr/>
+        <a:lstStyle/>
+        <a:p>
+          <a:endParaRPr lang="de-DE"/>
+        </a:p>
+      </dgm:t>
     </dgm:pt>
     <dgm:pt modelId="{4FF7D36D-932E-44EC-9B7E-57D0DDFC3F71}" type="pres">
       <dgm:prSet presAssocID="{C26CB3EB-1307-419B-A6AF-38E118CAC246}" presName="sibTrans" presStyleLbl="sibTrans2D1" presStyleIdx="4" presStyleCnt="10"/>
       <dgm:spPr/>
+      <dgm:t>
+        <a:bodyPr/>
+        <a:lstStyle/>
+        <a:p>
+          <a:endParaRPr lang="de-DE"/>
+        </a:p>
+      </dgm:t>
     </dgm:pt>
     <dgm:pt modelId="{3A8C8CD4-3DDD-4A23-AC07-F253CC08797F}" type="pres">
       <dgm:prSet presAssocID="{C26CB3EB-1307-419B-A6AF-38E118CAC246}" presName="connectorText" presStyleLbl="sibTrans2D1" presStyleIdx="4" presStyleCnt="10"/>
       <dgm:spPr/>
+      <dgm:t>
+        <a:bodyPr/>
+        <a:lstStyle/>
+        <a:p>
+          <a:endParaRPr lang="de-DE"/>
+        </a:p>
+      </dgm:t>
     </dgm:pt>
     <dgm:pt modelId="{4FEBEFBB-3DB8-473C-8144-8E26D77220CF}" type="pres">
       <dgm:prSet presAssocID="{D9DE4E17-585F-467C-A4E7-29DFECE75432}" presName="node" presStyleLbl="node1" presStyleIdx="5" presStyleCnt="11">
@@ -2118,14 +2216,35 @@
         </dgm:presLayoutVars>
       </dgm:prSet>
       <dgm:spPr/>
+      <dgm:t>
+        <a:bodyPr/>
+        <a:lstStyle/>
+        <a:p>
+          <a:endParaRPr lang="de-DE"/>
+        </a:p>
+      </dgm:t>
     </dgm:pt>
     <dgm:pt modelId="{FDC75ACB-18A9-4D30-9424-55CEB7067F08}" type="pres">
       <dgm:prSet presAssocID="{B6C9742F-6F1B-4EF2-8817-28AB5C51F54D}" presName="sibTrans" presStyleLbl="sibTrans2D1" presStyleIdx="5" presStyleCnt="10"/>
       <dgm:spPr/>
+      <dgm:t>
+        <a:bodyPr/>
+        <a:lstStyle/>
+        <a:p>
+          <a:endParaRPr lang="de-DE"/>
+        </a:p>
+      </dgm:t>
     </dgm:pt>
     <dgm:pt modelId="{9D42A14D-BB79-411C-A4B5-A8AADF8ADAD3}" type="pres">
       <dgm:prSet presAssocID="{B6C9742F-6F1B-4EF2-8817-28AB5C51F54D}" presName="connectorText" presStyleLbl="sibTrans2D1" presStyleIdx="5" presStyleCnt="10"/>
       <dgm:spPr/>
+      <dgm:t>
+        <a:bodyPr/>
+        <a:lstStyle/>
+        <a:p>
+          <a:endParaRPr lang="de-DE"/>
+        </a:p>
+      </dgm:t>
     </dgm:pt>
     <dgm:pt modelId="{E3B7666D-15E6-4D80-AC7E-0A186E364087}" type="pres">
       <dgm:prSet presAssocID="{6990D7ED-A091-448A-9BE4-5B0547F1CC36}" presName="node" presStyleLbl="node1" presStyleIdx="6" presStyleCnt="11">
@@ -2134,14 +2253,35 @@
         </dgm:presLayoutVars>
       </dgm:prSet>
       <dgm:spPr/>
+      <dgm:t>
+        <a:bodyPr/>
+        <a:lstStyle/>
+        <a:p>
+          <a:endParaRPr lang="de-DE"/>
+        </a:p>
+      </dgm:t>
     </dgm:pt>
     <dgm:pt modelId="{05E1928B-375A-428D-98F5-885BEB752880}" type="pres">
       <dgm:prSet presAssocID="{6DDAD09C-F564-4E4F-9204-15C0045A5FDC}" presName="sibTrans" presStyleLbl="sibTrans2D1" presStyleIdx="6" presStyleCnt="10"/>
       <dgm:spPr/>
+      <dgm:t>
+        <a:bodyPr/>
+        <a:lstStyle/>
+        <a:p>
+          <a:endParaRPr lang="de-DE"/>
+        </a:p>
+      </dgm:t>
     </dgm:pt>
     <dgm:pt modelId="{63368CD0-5BCB-421A-8328-41F382BA674A}" type="pres">
       <dgm:prSet presAssocID="{6DDAD09C-F564-4E4F-9204-15C0045A5FDC}" presName="connectorText" presStyleLbl="sibTrans2D1" presStyleIdx="6" presStyleCnt="10"/>
       <dgm:spPr/>
+      <dgm:t>
+        <a:bodyPr/>
+        <a:lstStyle/>
+        <a:p>
+          <a:endParaRPr lang="de-DE"/>
+        </a:p>
+      </dgm:t>
     </dgm:pt>
     <dgm:pt modelId="{555A12F4-89C1-465F-A5D2-5FA6FF112CAF}" type="pres">
       <dgm:prSet presAssocID="{9A5BE0F3-2889-47A8-9E3D-AB4574441F7B}" presName="node" presStyleLbl="node1" presStyleIdx="7" presStyleCnt="11">
@@ -2161,10 +2301,24 @@
     <dgm:pt modelId="{EFC632D1-75F9-4C9E-815D-624D52F938C8}" type="pres">
       <dgm:prSet presAssocID="{6596F4DC-BF18-4A9F-951A-9DDDDE9BC495}" presName="sibTrans" presStyleLbl="sibTrans2D1" presStyleIdx="7" presStyleCnt="10"/>
       <dgm:spPr/>
+      <dgm:t>
+        <a:bodyPr/>
+        <a:lstStyle/>
+        <a:p>
+          <a:endParaRPr lang="de-DE"/>
+        </a:p>
+      </dgm:t>
     </dgm:pt>
     <dgm:pt modelId="{483F2855-68BC-46F7-95F5-E6EF1EE26AC1}" type="pres">
       <dgm:prSet presAssocID="{6596F4DC-BF18-4A9F-951A-9DDDDE9BC495}" presName="connectorText" presStyleLbl="sibTrans2D1" presStyleIdx="7" presStyleCnt="10"/>
       <dgm:spPr/>
+      <dgm:t>
+        <a:bodyPr/>
+        <a:lstStyle/>
+        <a:p>
+          <a:endParaRPr lang="de-DE"/>
+        </a:p>
+      </dgm:t>
     </dgm:pt>
     <dgm:pt modelId="{E60896A9-2888-4DAC-B5EE-084C96FE493E}" type="pres">
       <dgm:prSet presAssocID="{B7954A09-C96C-4D1D-B957-617CDD9B60E5}" presName="node" presStyleLbl="node1" presStyleIdx="8" presStyleCnt="11">
@@ -2173,14 +2327,35 @@
         </dgm:presLayoutVars>
       </dgm:prSet>
       <dgm:spPr/>
+      <dgm:t>
+        <a:bodyPr/>
+        <a:lstStyle/>
+        <a:p>
+          <a:endParaRPr lang="de-DE"/>
+        </a:p>
+      </dgm:t>
     </dgm:pt>
     <dgm:pt modelId="{BFB839F9-956B-472A-A9F9-98053787909A}" type="pres">
       <dgm:prSet presAssocID="{66E2D1F4-52C4-4DEE-9F49-C99E6326B721}" presName="sibTrans" presStyleLbl="sibTrans2D1" presStyleIdx="8" presStyleCnt="10"/>
       <dgm:spPr/>
+      <dgm:t>
+        <a:bodyPr/>
+        <a:lstStyle/>
+        <a:p>
+          <a:endParaRPr lang="de-DE"/>
+        </a:p>
+      </dgm:t>
     </dgm:pt>
     <dgm:pt modelId="{8CDB4490-4985-4AF0-9F5D-7534A5AAF9B0}" type="pres">
       <dgm:prSet presAssocID="{66E2D1F4-52C4-4DEE-9F49-C99E6326B721}" presName="connectorText" presStyleLbl="sibTrans2D1" presStyleIdx="8" presStyleCnt="10"/>
       <dgm:spPr/>
+      <dgm:t>
+        <a:bodyPr/>
+        <a:lstStyle/>
+        <a:p>
+          <a:endParaRPr lang="de-DE"/>
+        </a:p>
+      </dgm:t>
     </dgm:pt>
     <dgm:pt modelId="{337EA13F-A349-4F5E-B82C-F2A5256D5306}" type="pres">
       <dgm:prSet presAssocID="{B4F11755-0F2C-48DC-BEC5-101760C73C4A}" presName="node" presStyleLbl="node1" presStyleIdx="9" presStyleCnt="11">
@@ -2189,68 +2364,96 @@
         </dgm:presLayoutVars>
       </dgm:prSet>
       <dgm:spPr/>
+      <dgm:t>
+        <a:bodyPr/>
+        <a:lstStyle/>
+        <a:p>
+          <a:endParaRPr lang="de-DE"/>
+        </a:p>
+      </dgm:t>
     </dgm:pt>
     <dgm:pt modelId="{24168E9D-864F-4C55-89C8-9401F71A3D6D}" type="pres">
       <dgm:prSet presAssocID="{79C52A9F-CAD5-4A92-8F16-C6336291403A}" presName="sibTrans" presStyleLbl="sibTrans2D1" presStyleIdx="9" presStyleCnt="10"/>
       <dgm:spPr/>
+      <dgm:t>
+        <a:bodyPr/>
+        <a:lstStyle/>
+        <a:p>
+          <a:endParaRPr lang="de-DE"/>
+        </a:p>
+      </dgm:t>
     </dgm:pt>
     <dgm:pt modelId="{455A2CC3-0D4C-4326-B90D-CB68B2A01251}" type="pres">
       <dgm:prSet presAssocID="{79C52A9F-CAD5-4A92-8F16-C6336291403A}" presName="connectorText" presStyleLbl="sibTrans2D1" presStyleIdx="9" presStyleCnt="10"/>
       <dgm:spPr/>
-    </dgm:pt>
-    <dgm:pt modelId="{86A94877-2387-437F-B71E-2F9FAAF92A04}" type="pres">
-      <dgm:prSet presAssocID="{0B0B4A36-3AFA-4D05-9CC2-6552DBB657DF}" presName="node" presStyleLbl="node1" presStyleIdx="10" presStyleCnt="11">
+      <dgm:t>
+        <a:bodyPr/>
+        <a:lstStyle/>
+        <a:p>
+          <a:endParaRPr lang="de-DE"/>
+        </a:p>
+      </dgm:t>
+    </dgm:pt>
+    <dgm:pt modelId="{77C384C5-29CB-C141-8A85-D3DE89574E9C}" type="pres">
+      <dgm:prSet presAssocID="{0A228DAC-9A81-B740-BBA4-739A68B92A04}" presName="node" presStyleLbl="node1" presStyleIdx="10" presStyleCnt="11">
         <dgm:presLayoutVars>
           <dgm:bulletEnabled val="1"/>
         </dgm:presLayoutVars>
       </dgm:prSet>
       <dgm:spPr/>
+      <dgm:t>
+        <a:bodyPr/>
+        <a:lstStyle/>
+        <a:p>
+          <a:endParaRPr lang="de-DE"/>
+        </a:p>
+      </dgm:t>
     </dgm:pt>
   </dgm:ptLst>
   <dgm:cxnLst>
-    <dgm:cxn modelId="{74E4AA81-4A0D-4C9D-A0EB-C18A8D21468F}" srcId="{F5789046-63CA-4A23-891F-319E358920B2}" destId="{B7954A09-C96C-4D1D-B957-617CDD9B60E5}" srcOrd="8" destOrd="0" parTransId="{26E3734B-96E4-4D01-B577-990F5D62BE18}" sibTransId="{66E2D1F4-52C4-4DEE-9F49-C99E6326B721}"/>
-    <dgm:cxn modelId="{6EABEC1B-9A00-477F-8C41-10617C3BD0C9}" type="presOf" srcId="{B4F11755-0F2C-48DC-BEC5-101760C73C4A}" destId="{337EA13F-A349-4F5E-B82C-F2A5256D5306}" srcOrd="0" destOrd="0" presId="urn:microsoft.com/office/officeart/2005/8/layout/process5"/>
-    <dgm:cxn modelId="{5E85BAF6-4157-49CB-A380-5738BA28AA84}" type="presOf" srcId="{B6C9742F-6F1B-4EF2-8817-28AB5C51F54D}" destId="{FDC75ACB-18A9-4D30-9424-55CEB7067F08}" srcOrd="0" destOrd="0" presId="urn:microsoft.com/office/officeart/2005/8/layout/process5"/>
     <dgm:cxn modelId="{FE106225-F90D-45ED-BCC1-33C90544F344}" type="presOf" srcId="{6DDAD09C-F564-4E4F-9204-15C0045A5FDC}" destId="{63368CD0-5BCB-421A-8328-41F382BA674A}" srcOrd="1" destOrd="0" presId="urn:microsoft.com/office/officeart/2005/8/layout/process5"/>
-    <dgm:cxn modelId="{D422081E-8951-4875-95D4-5766EB88659A}" type="presOf" srcId="{C2A2023C-4753-4A97-9D1C-B245FEAA5C82}" destId="{0AA00CD0-7E5B-42A4-81E3-7D3E61741590}" srcOrd="0" destOrd="0" presId="urn:microsoft.com/office/officeart/2005/8/layout/process5"/>
-    <dgm:cxn modelId="{AF106DAC-2571-4DBB-BDAD-4D1BCA57EA12}" type="presOf" srcId="{79C52A9F-CAD5-4A92-8F16-C6336291403A}" destId="{455A2CC3-0D4C-4326-B90D-CB68B2A01251}" srcOrd="1" destOrd="0" presId="urn:microsoft.com/office/officeart/2005/8/layout/process5"/>
-    <dgm:cxn modelId="{075D1D7F-16CC-4A61-B0C9-ABCF2716EF7F}" srcId="{F5789046-63CA-4A23-891F-319E358920B2}" destId="{B4F11755-0F2C-48DC-BEC5-101760C73C4A}" srcOrd="9" destOrd="0" parTransId="{3E2E0F5D-2077-4B0F-8069-C0747A28D976}" sibTransId="{79C52A9F-CAD5-4A92-8F16-C6336291403A}"/>
-    <dgm:cxn modelId="{181E11F3-CCAF-452A-AA45-4EA5E7933A2C}" type="presOf" srcId="{03E5739A-8DDE-4999-AF91-6AB642CC0022}" destId="{C95A8885-5E65-495F-A47A-E7CA69872935}" srcOrd="0" destOrd="0" presId="urn:microsoft.com/office/officeart/2005/8/layout/process5"/>
-    <dgm:cxn modelId="{5D56332F-31DD-40E5-AFD1-253F22F89CB7}" srcId="{F5789046-63CA-4A23-891F-319E358920B2}" destId="{9A5BE0F3-2889-47A8-9E3D-AB4574441F7B}" srcOrd="7" destOrd="0" parTransId="{2AC637AE-A936-4F10-A920-7A674CB09F20}" sibTransId="{6596F4DC-BF18-4A9F-951A-9DDDDE9BC495}"/>
-    <dgm:cxn modelId="{B392F212-0F23-40BE-B383-28FD4CFC9478}" type="presOf" srcId="{8CDE1FB8-101D-46B5-A4A0-D1D48697E3D5}" destId="{3A34DA09-D6DF-4C7F-B4A8-9B6B38A9EFB8}" srcOrd="0" destOrd="0" presId="urn:microsoft.com/office/officeart/2005/8/layout/process5"/>
-    <dgm:cxn modelId="{FC65940A-F9FC-4065-B514-30358132A55A}" srcId="{F5789046-63CA-4A23-891F-319E358920B2}" destId="{C2A2023C-4753-4A97-9D1C-B245FEAA5C82}" srcOrd="2" destOrd="0" parTransId="{3F5841F3-57A0-4773-98B8-5220DAD6990A}" sibTransId="{8887717D-DA8A-4459-AEBB-AAA1BD92D8A2}"/>
-    <dgm:cxn modelId="{04AA8BB0-3CA1-4A10-B5C2-A31AABE793A4}" type="presOf" srcId="{6596F4DC-BF18-4A9F-951A-9DDDDE9BC495}" destId="{483F2855-68BC-46F7-95F5-E6EF1EE26AC1}" srcOrd="1" destOrd="0" presId="urn:microsoft.com/office/officeart/2005/8/layout/process5"/>
-    <dgm:cxn modelId="{B91FC4C3-3E46-4970-A771-C969B1FE2AD6}" type="presOf" srcId="{B6C9742F-6F1B-4EF2-8817-28AB5C51F54D}" destId="{9D42A14D-BB79-411C-A4B5-A8AADF8ADAD3}" srcOrd="1" destOrd="0" presId="urn:microsoft.com/office/officeart/2005/8/layout/process5"/>
-    <dgm:cxn modelId="{3ACC3E46-64D8-4CEC-A863-1014E8F45931}" srcId="{F5789046-63CA-4A23-891F-319E358920B2}" destId="{D9DE4E17-585F-467C-A4E7-29DFECE75432}" srcOrd="5" destOrd="0" parTransId="{68A83B1C-D54F-4321-8B12-5B4ED8EC2177}" sibTransId="{B6C9742F-6F1B-4EF2-8817-28AB5C51F54D}"/>
-    <dgm:cxn modelId="{2FB3FCBA-C304-4C6F-ADB4-307204C65A3A}" type="presOf" srcId="{8887717D-DA8A-4459-AEBB-AAA1BD92D8A2}" destId="{640FA48F-E6D6-4490-B38F-0CC5226D3D60}" srcOrd="0" destOrd="0" presId="urn:microsoft.com/office/officeart/2005/8/layout/process5"/>
-    <dgm:cxn modelId="{4232BB3E-4CE0-4980-8624-3C09C7FA54B4}" srcId="{F5789046-63CA-4A23-891F-319E358920B2}" destId="{F5F89EF8-51AD-4764-A3C2-AEB3568DA5B4}" srcOrd="4" destOrd="0" parTransId="{8891CCA7-B275-4DF6-8725-89307116ABF8}" sibTransId="{C26CB3EB-1307-419B-A6AF-38E118CAC246}"/>
+    <dgm:cxn modelId="{68398F9B-F69A-41AB-B369-A3E7018AF240}" type="presOf" srcId="{6DDAD09C-F564-4E4F-9204-15C0045A5FDC}" destId="{05E1928B-375A-428D-98F5-885BEB752880}" srcOrd="0" destOrd="0" presId="urn:microsoft.com/office/officeart/2005/8/layout/process5"/>
+    <dgm:cxn modelId="{C7555BEE-E470-47C2-A6EB-330B0587E04A}" type="presOf" srcId="{66E2D1F4-52C4-4DEE-9F49-C99E6326B721}" destId="{8CDB4490-4985-4AF0-9F5D-7534A5AAF9B0}" srcOrd="1" destOrd="0" presId="urn:microsoft.com/office/officeart/2005/8/layout/process5"/>
     <dgm:cxn modelId="{022CC391-BF93-46E7-A425-A26AE3F6541D}" srcId="{F5789046-63CA-4A23-891F-319E358920B2}" destId="{03E5739A-8DDE-4999-AF91-6AB642CC0022}" srcOrd="3" destOrd="0" parTransId="{A43DBADA-719A-4EB8-BA6B-C246849E44E3}" sibTransId="{8CDE1FB8-101D-46B5-A4A0-D1D48697E3D5}"/>
     <dgm:cxn modelId="{68109EA7-DF6A-40D0-AF57-A92491931ABE}" srcId="{F5789046-63CA-4A23-891F-319E358920B2}" destId="{6990D7ED-A091-448A-9BE4-5B0547F1CC36}" srcOrd="6" destOrd="0" parTransId="{F66CD601-8B66-46B6-A1EF-6D73E5091813}" sibTransId="{6DDAD09C-F564-4E4F-9204-15C0045A5FDC}"/>
-    <dgm:cxn modelId="{4C96BEE5-4A4F-47A9-8154-339159A3C993}" type="presOf" srcId="{0B0B4A36-3AFA-4D05-9CC2-6552DBB657DF}" destId="{86A94877-2387-437F-B71E-2F9FAAF92A04}" srcOrd="0" destOrd="0" presId="urn:microsoft.com/office/officeart/2005/8/layout/process5"/>
+    <dgm:cxn modelId="{D422081E-8951-4875-95D4-5766EB88659A}" type="presOf" srcId="{C2A2023C-4753-4A97-9D1C-B245FEAA5C82}" destId="{0AA00CD0-7E5B-42A4-81E3-7D3E61741590}" srcOrd="0" destOrd="0" presId="urn:microsoft.com/office/officeart/2005/8/layout/process5"/>
+    <dgm:cxn modelId="{2B104E0B-1BDC-4F23-B672-0591A5641B3F}" srcId="{F5789046-63CA-4A23-891F-319E358920B2}" destId="{8F8140DF-1ECE-426A-AAEE-7FB3FB41E898}" srcOrd="0" destOrd="0" parTransId="{6760B7A9-E682-4494-A87B-01587FAAFAFF}" sibTransId="{4A0B3A4D-A571-424B-B933-E690A6981CBE}"/>
     <dgm:cxn modelId="{CC6DD766-0588-489A-89E6-EBF85AE2E688}" type="presOf" srcId="{9A5BE0F3-2889-47A8-9E3D-AB4574441F7B}" destId="{555A12F4-89C1-465F-A5D2-5FA6FF112CAF}" srcOrd="0" destOrd="0" presId="urn:microsoft.com/office/officeart/2005/8/layout/process5"/>
-    <dgm:cxn modelId="{B71A55F6-D858-41E7-B17B-4FDC17B8D222}" type="presOf" srcId="{B7954A09-C96C-4D1D-B957-617CDD9B60E5}" destId="{E60896A9-2888-4DAC-B5EE-084C96FE493E}" srcOrd="0" destOrd="0" presId="urn:microsoft.com/office/officeart/2005/8/layout/process5"/>
-    <dgm:cxn modelId="{855FFA57-8B0E-43B7-8160-5C7507EE6FE2}" type="presOf" srcId="{C26CB3EB-1307-419B-A6AF-38E118CAC246}" destId="{3A8C8CD4-3DDD-4A23-AC07-F253CC08797F}" srcOrd="1" destOrd="0" presId="urn:microsoft.com/office/officeart/2005/8/layout/process5"/>
-    <dgm:cxn modelId="{20B88C62-0161-45FA-B228-8724B947B4E9}" type="presOf" srcId="{79C52A9F-CAD5-4A92-8F16-C6336291403A}" destId="{24168E9D-864F-4C55-89C8-9401F71A3D6D}" srcOrd="0" destOrd="0" presId="urn:microsoft.com/office/officeart/2005/8/layout/process5"/>
-    <dgm:cxn modelId="{493ACD4F-71A6-4F02-932A-F0FCB790E399}" type="presOf" srcId="{F5789046-63CA-4A23-891F-319E358920B2}" destId="{3757F9C1-C7A4-461F-9B68-5D52AFC1A27F}" srcOrd="0" destOrd="0" presId="urn:microsoft.com/office/officeart/2005/8/layout/process5"/>
-    <dgm:cxn modelId="{2B104E0B-1BDC-4F23-B672-0591A5641B3F}" srcId="{F5789046-63CA-4A23-891F-319E358920B2}" destId="{8F8140DF-1ECE-426A-AAEE-7FB3FB41E898}" srcOrd="0" destOrd="0" parTransId="{6760B7A9-E682-4494-A87B-01587FAAFAFF}" sibTransId="{4A0B3A4D-A571-424B-B933-E690A6981CBE}"/>
-    <dgm:cxn modelId="{D904129D-2B4A-4641-B7F3-73496C97E1C1}" type="presOf" srcId="{4A0B3A4D-A571-424B-B933-E690A6981CBE}" destId="{B63BEF6C-F442-4A2B-973D-143E7046F7E4}" srcOrd="1" destOrd="0" presId="urn:microsoft.com/office/officeart/2005/8/layout/process5"/>
-    <dgm:cxn modelId="{DD661840-410E-4C7F-A4FF-E1A52ABA72F8}" type="presOf" srcId="{D9DE4E17-585F-467C-A4E7-29DFECE75432}" destId="{4FEBEFBB-3DB8-473C-8144-8E26D77220CF}" srcOrd="0" destOrd="0" presId="urn:microsoft.com/office/officeart/2005/8/layout/process5"/>
-    <dgm:cxn modelId="{FC89725E-8296-457A-A5A7-94E6174D9221}" type="presOf" srcId="{4A0B3A4D-A571-424B-B933-E690A6981CBE}" destId="{337AC1B9-9BB4-4024-B470-3C9CD716C523}" srcOrd="0" destOrd="0" presId="urn:microsoft.com/office/officeart/2005/8/layout/process5"/>
-    <dgm:cxn modelId="{3CF1257A-9F19-4C8F-BF70-ED87E7F583A8}" type="presOf" srcId="{161C66D6-3B58-453A-BB73-DC3AE1005EAB}" destId="{E162CC47-68E2-4C32-A853-1C9565EF2B2C}" srcOrd="0" destOrd="0" presId="urn:microsoft.com/office/officeart/2005/8/layout/process5"/>
-    <dgm:cxn modelId="{9432DEBC-FEEE-406D-A619-24577D97ACB4}" srcId="{F5789046-63CA-4A23-891F-319E358920B2}" destId="{0B0B4A36-3AFA-4D05-9CC2-6552DBB657DF}" srcOrd="10" destOrd="0" parTransId="{8B3131F4-262E-4E17-8433-8128DED69622}" sibTransId="{CFFFD23C-3047-4B31-B213-B322ED232505}"/>
-    <dgm:cxn modelId="{D9177AAD-448E-4701-8835-6085A690E06A}" type="presOf" srcId="{F5F89EF8-51AD-4764-A3C2-AEB3568DA5B4}" destId="{F6FAD14F-AA40-4B38-B60D-2F3D8FBF4DA5}" srcOrd="0" destOrd="0" presId="urn:microsoft.com/office/officeart/2005/8/layout/process5"/>
-    <dgm:cxn modelId="{FA5E7533-7375-4843-9901-A9A72EF2BD94}" type="presOf" srcId="{8F8140DF-1ECE-426A-AAEE-7FB3FB41E898}" destId="{5775975B-C927-4151-8AFD-49F169CB627C}" srcOrd="0" destOrd="0" presId="urn:microsoft.com/office/officeart/2005/8/layout/process5"/>
+    <dgm:cxn modelId="{6EABEC1B-9A00-477F-8C41-10617C3BD0C9}" type="presOf" srcId="{B4F11755-0F2C-48DC-BEC5-101760C73C4A}" destId="{337EA13F-A349-4F5E-B82C-F2A5256D5306}" srcOrd="0" destOrd="0" presId="urn:microsoft.com/office/officeart/2005/8/layout/process5"/>
+    <dgm:cxn modelId="{94CA6E6E-5319-4729-85EE-0AD3A089E5D9}" type="presOf" srcId="{66E2D1F4-52C4-4DEE-9F49-C99E6326B721}" destId="{BFB839F9-956B-472A-A9F9-98053787909A}" srcOrd="0" destOrd="0" presId="urn:microsoft.com/office/officeart/2005/8/layout/process5"/>
+    <dgm:cxn modelId="{8C6659E8-C3B7-BF4A-9FFE-9D6EC88EE1FC}" type="presOf" srcId="{0A228DAC-9A81-B740-BBA4-739A68B92A04}" destId="{77C384C5-29CB-C141-8A85-D3DE89574E9C}" srcOrd="0" destOrd="0" presId="urn:microsoft.com/office/officeart/2005/8/layout/process5"/>
     <dgm:cxn modelId="{7BC4DDB6-F961-4E3C-8DA6-73DBACA4126C}" type="presOf" srcId="{6990D7ED-A091-448A-9BE4-5B0547F1CC36}" destId="{E3B7666D-15E6-4D80-AC7E-0A186E364087}" srcOrd="0" destOrd="0" presId="urn:microsoft.com/office/officeart/2005/8/layout/process5"/>
     <dgm:cxn modelId="{84AF06AB-4278-4DB6-B30B-D8B437577DA0}" type="presOf" srcId="{8CDE1FB8-101D-46B5-A4A0-D1D48697E3D5}" destId="{51358302-4434-4BCD-9F08-49DFE014D1F8}" srcOrd="1" destOrd="0" presId="urn:microsoft.com/office/officeart/2005/8/layout/process5"/>
+    <dgm:cxn modelId="{181E11F3-CCAF-452A-AA45-4EA5E7933A2C}" type="presOf" srcId="{03E5739A-8DDE-4999-AF91-6AB642CC0022}" destId="{C95A8885-5E65-495F-A47A-E7CA69872935}" srcOrd="0" destOrd="0" presId="urn:microsoft.com/office/officeart/2005/8/layout/process5"/>
+    <dgm:cxn modelId="{493ACD4F-71A6-4F02-932A-F0FCB790E399}" type="presOf" srcId="{F5789046-63CA-4A23-891F-319E358920B2}" destId="{3757F9C1-C7A4-461F-9B68-5D52AFC1A27F}" srcOrd="0" destOrd="0" presId="urn:microsoft.com/office/officeart/2005/8/layout/process5"/>
+    <dgm:cxn modelId="{B400DEF1-9F6C-44A1-BFE3-715B1D5C8300}" type="presOf" srcId="{34A0C86A-1185-4F93-AF49-14CF8E3F32D9}" destId="{7A0A2FC9-D803-45CF-B746-C63996EE443F}" srcOrd="0" destOrd="0" presId="urn:microsoft.com/office/officeart/2005/8/layout/process5"/>
+    <dgm:cxn modelId="{4232BB3E-4CE0-4980-8624-3C09C7FA54B4}" srcId="{F5789046-63CA-4A23-891F-319E358920B2}" destId="{F5F89EF8-51AD-4764-A3C2-AEB3568DA5B4}" srcOrd="4" destOrd="0" parTransId="{8891CCA7-B275-4DF6-8725-89307116ABF8}" sibTransId="{C26CB3EB-1307-419B-A6AF-38E118CAC246}"/>
+    <dgm:cxn modelId="{74E4AA81-4A0D-4C9D-A0EB-C18A8D21468F}" srcId="{F5789046-63CA-4A23-891F-319E358920B2}" destId="{B7954A09-C96C-4D1D-B957-617CDD9B60E5}" srcOrd="8" destOrd="0" parTransId="{26E3734B-96E4-4D01-B577-990F5D62BE18}" sibTransId="{66E2D1F4-52C4-4DEE-9F49-C99E6326B721}"/>
+    <dgm:cxn modelId="{FEE40156-85D1-E046-8832-49EAF323FA26}" type="presOf" srcId="{79C52A9F-CAD5-4A92-8F16-C6336291403A}" destId="{455A2CC3-0D4C-4326-B90D-CB68B2A01251}" srcOrd="1" destOrd="0" presId="urn:microsoft.com/office/officeart/2005/8/layout/process5"/>
+    <dgm:cxn modelId="{3CF1257A-9F19-4C8F-BF70-ED87E7F583A8}" type="presOf" srcId="{161C66D6-3B58-453A-BB73-DC3AE1005EAB}" destId="{E162CC47-68E2-4C32-A853-1C9565EF2B2C}" srcOrd="0" destOrd="0" presId="urn:microsoft.com/office/officeart/2005/8/layout/process5"/>
+    <dgm:cxn modelId="{DD661840-410E-4C7F-A4FF-E1A52ABA72F8}" type="presOf" srcId="{D9DE4E17-585F-467C-A4E7-29DFECE75432}" destId="{4FEBEFBB-3DB8-473C-8144-8E26D77220CF}" srcOrd="0" destOrd="0" presId="urn:microsoft.com/office/officeart/2005/8/layout/process5"/>
+    <dgm:cxn modelId="{04AA8BB0-3CA1-4A10-B5C2-A31AABE793A4}" type="presOf" srcId="{6596F4DC-BF18-4A9F-951A-9DDDDE9BC495}" destId="{483F2855-68BC-46F7-95F5-E6EF1EE26AC1}" srcOrd="1" destOrd="0" presId="urn:microsoft.com/office/officeart/2005/8/layout/process5"/>
+    <dgm:cxn modelId="{5D56332F-31DD-40E5-AFD1-253F22F89CB7}" srcId="{F5789046-63CA-4A23-891F-319E358920B2}" destId="{9A5BE0F3-2889-47A8-9E3D-AB4574441F7B}" srcOrd="7" destOrd="0" parTransId="{2AC637AE-A936-4F10-A920-7A674CB09F20}" sibTransId="{6596F4DC-BF18-4A9F-951A-9DDDDE9BC495}"/>
+    <dgm:cxn modelId="{B71A55F6-D858-41E7-B17B-4FDC17B8D222}" type="presOf" srcId="{B7954A09-C96C-4D1D-B957-617CDD9B60E5}" destId="{E60896A9-2888-4DAC-B5EE-084C96FE493E}" srcOrd="0" destOrd="0" presId="urn:microsoft.com/office/officeart/2005/8/layout/process5"/>
+    <dgm:cxn modelId="{5E85BAF6-4157-49CB-A380-5738BA28AA84}" type="presOf" srcId="{B6C9742F-6F1B-4EF2-8817-28AB5C51F54D}" destId="{FDC75ACB-18A9-4D30-9424-55CEB7067F08}" srcOrd="0" destOrd="0" presId="urn:microsoft.com/office/officeart/2005/8/layout/process5"/>
     <dgm:cxn modelId="{012852A8-BCBF-4EEB-A85A-E9DF29D414B6}" type="presOf" srcId="{161C66D6-3B58-453A-BB73-DC3AE1005EAB}" destId="{EBAAEC5E-DE6D-40E9-B597-DF533CD9E41A}" srcOrd="1" destOrd="0" presId="urn:microsoft.com/office/officeart/2005/8/layout/process5"/>
+    <dgm:cxn modelId="{8166E436-EEE1-EC4E-A0B8-E74C3B45BFF4}" srcId="{F5789046-63CA-4A23-891F-319E358920B2}" destId="{0A228DAC-9A81-B740-BBA4-739A68B92A04}" srcOrd="10" destOrd="0" parTransId="{7D982485-35D3-2743-AE80-0ADF2324C715}" sibTransId="{D49A0AC6-19C1-DA43-BEB4-2AD3A5BB5BB5}"/>
+    <dgm:cxn modelId="{9604E28B-F634-434E-9A7D-A70418A1779A}" type="presOf" srcId="{C26CB3EB-1307-419B-A6AF-38E118CAC246}" destId="{4FF7D36D-932E-44EC-9B7E-57D0DDFC3F71}" srcOrd="0" destOrd="0" presId="urn:microsoft.com/office/officeart/2005/8/layout/process5"/>
+    <dgm:cxn modelId="{075D1D7F-16CC-4A61-B0C9-ABCF2716EF7F}" srcId="{F5789046-63CA-4A23-891F-319E358920B2}" destId="{B4F11755-0F2C-48DC-BEC5-101760C73C4A}" srcOrd="9" destOrd="0" parTransId="{3E2E0F5D-2077-4B0F-8069-C0747A28D976}" sibTransId="{79C52A9F-CAD5-4A92-8F16-C6336291403A}"/>
+    <dgm:cxn modelId="{90F7CC26-F383-4A43-A321-DC78942C1C32}" type="presOf" srcId="{8887717D-DA8A-4459-AEBB-AAA1BD92D8A2}" destId="{2716107C-B139-49D0-B211-D7568D26B1B8}" srcOrd="1" destOrd="0" presId="urn:microsoft.com/office/officeart/2005/8/layout/process5"/>
+    <dgm:cxn modelId="{5EE7896C-3FE1-7047-BA75-DF7457F85BB3}" type="presOf" srcId="{79C52A9F-CAD5-4A92-8F16-C6336291403A}" destId="{24168E9D-864F-4C55-89C8-9401F71A3D6D}" srcOrd="0" destOrd="0" presId="urn:microsoft.com/office/officeart/2005/8/layout/process5"/>
+    <dgm:cxn modelId="{D904129D-2B4A-4641-B7F3-73496C97E1C1}" type="presOf" srcId="{4A0B3A4D-A571-424B-B933-E690A6981CBE}" destId="{B63BEF6C-F442-4A2B-973D-143E7046F7E4}" srcOrd="1" destOrd="0" presId="urn:microsoft.com/office/officeart/2005/8/layout/process5"/>
+    <dgm:cxn modelId="{B392F212-0F23-40BE-B383-28FD4CFC9478}" type="presOf" srcId="{8CDE1FB8-101D-46B5-A4A0-D1D48697E3D5}" destId="{3A34DA09-D6DF-4C7F-B4A8-9B6B38A9EFB8}" srcOrd="0" destOrd="0" presId="urn:microsoft.com/office/officeart/2005/8/layout/process5"/>
+    <dgm:cxn modelId="{855FFA57-8B0E-43B7-8160-5C7507EE6FE2}" type="presOf" srcId="{C26CB3EB-1307-419B-A6AF-38E118CAC246}" destId="{3A8C8CD4-3DDD-4A23-AC07-F253CC08797F}" srcOrd="1" destOrd="0" presId="urn:microsoft.com/office/officeart/2005/8/layout/process5"/>
     <dgm:cxn modelId="{BBC3CB9D-7FEF-4B1C-84E1-67396AE29CA0}" type="presOf" srcId="{6596F4DC-BF18-4A9F-951A-9DDDDE9BC495}" destId="{EFC632D1-75F9-4C9E-815D-624D52F938C8}" srcOrd="0" destOrd="0" presId="urn:microsoft.com/office/officeart/2005/8/layout/process5"/>
-    <dgm:cxn modelId="{9604E28B-F634-434E-9A7D-A70418A1779A}" type="presOf" srcId="{C26CB3EB-1307-419B-A6AF-38E118CAC246}" destId="{4FF7D36D-932E-44EC-9B7E-57D0DDFC3F71}" srcOrd="0" destOrd="0" presId="urn:microsoft.com/office/officeart/2005/8/layout/process5"/>
-    <dgm:cxn modelId="{90F7CC26-F383-4A43-A321-DC78942C1C32}" type="presOf" srcId="{8887717D-DA8A-4459-AEBB-AAA1BD92D8A2}" destId="{2716107C-B139-49D0-B211-D7568D26B1B8}" srcOrd="1" destOrd="0" presId="urn:microsoft.com/office/officeart/2005/8/layout/process5"/>
-    <dgm:cxn modelId="{94CA6E6E-5319-4729-85EE-0AD3A089E5D9}" type="presOf" srcId="{66E2D1F4-52C4-4DEE-9F49-C99E6326B721}" destId="{BFB839F9-956B-472A-A9F9-98053787909A}" srcOrd="0" destOrd="0" presId="urn:microsoft.com/office/officeart/2005/8/layout/process5"/>
-    <dgm:cxn modelId="{68398F9B-F69A-41AB-B369-A3E7018AF240}" type="presOf" srcId="{6DDAD09C-F564-4E4F-9204-15C0045A5FDC}" destId="{05E1928B-375A-428D-98F5-885BEB752880}" srcOrd="0" destOrd="0" presId="urn:microsoft.com/office/officeart/2005/8/layout/process5"/>
-    <dgm:cxn modelId="{B400DEF1-9F6C-44A1-BFE3-715B1D5C8300}" type="presOf" srcId="{34A0C86A-1185-4F93-AF49-14CF8E3F32D9}" destId="{7A0A2FC9-D803-45CF-B746-C63996EE443F}" srcOrd="0" destOrd="0" presId="urn:microsoft.com/office/officeart/2005/8/layout/process5"/>
-    <dgm:cxn modelId="{C7555BEE-E470-47C2-A6EB-330B0587E04A}" type="presOf" srcId="{66E2D1F4-52C4-4DEE-9F49-C99E6326B721}" destId="{8CDB4490-4985-4AF0-9F5D-7534A5AAF9B0}" srcOrd="1" destOrd="0" presId="urn:microsoft.com/office/officeart/2005/8/layout/process5"/>
     <dgm:cxn modelId="{58F8FB3F-9893-42B2-BF6E-869934D3D88C}" srcId="{F5789046-63CA-4A23-891F-319E358920B2}" destId="{34A0C86A-1185-4F93-AF49-14CF8E3F32D9}" srcOrd="1" destOrd="0" parTransId="{FFC69DE7-BC05-4E47-BEBE-75CCB1C90FFF}" sibTransId="{161C66D6-3B58-453A-BB73-DC3AE1005EAB}"/>
+    <dgm:cxn modelId="{FC89725E-8296-457A-A5A7-94E6174D9221}" type="presOf" srcId="{4A0B3A4D-A571-424B-B933-E690A6981CBE}" destId="{337AC1B9-9BB4-4024-B470-3C9CD716C523}" srcOrd="0" destOrd="0" presId="urn:microsoft.com/office/officeart/2005/8/layout/process5"/>
+    <dgm:cxn modelId="{FA5E7533-7375-4843-9901-A9A72EF2BD94}" type="presOf" srcId="{8F8140DF-1ECE-426A-AAEE-7FB3FB41E898}" destId="{5775975B-C927-4151-8AFD-49F169CB627C}" srcOrd="0" destOrd="0" presId="urn:microsoft.com/office/officeart/2005/8/layout/process5"/>
+    <dgm:cxn modelId="{B91FC4C3-3E46-4970-A771-C969B1FE2AD6}" type="presOf" srcId="{B6C9742F-6F1B-4EF2-8817-28AB5C51F54D}" destId="{9D42A14D-BB79-411C-A4B5-A8AADF8ADAD3}" srcOrd="1" destOrd="0" presId="urn:microsoft.com/office/officeart/2005/8/layout/process5"/>
+    <dgm:cxn modelId="{FC65940A-F9FC-4065-B514-30358132A55A}" srcId="{F5789046-63CA-4A23-891F-319E358920B2}" destId="{C2A2023C-4753-4A97-9D1C-B245FEAA5C82}" srcOrd="2" destOrd="0" parTransId="{3F5841F3-57A0-4773-98B8-5220DAD6990A}" sibTransId="{8887717D-DA8A-4459-AEBB-AAA1BD92D8A2}"/>
+    <dgm:cxn modelId="{D9177AAD-448E-4701-8835-6085A690E06A}" type="presOf" srcId="{F5F89EF8-51AD-4764-A3C2-AEB3568DA5B4}" destId="{F6FAD14F-AA40-4B38-B60D-2F3D8FBF4DA5}" srcOrd="0" destOrd="0" presId="urn:microsoft.com/office/officeart/2005/8/layout/process5"/>
+    <dgm:cxn modelId="{2FB3FCBA-C304-4C6F-ADB4-307204C65A3A}" type="presOf" srcId="{8887717D-DA8A-4459-AEBB-AAA1BD92D8A2}" destId="{640FA48F-E6D6-4490-B38F-0CC5226D3D60}" srcOrd="0" destOrd="0" presId="urn:microsoft.com/office/officeart/2005/8/layout/process5"/>
+    <dgm:cxn modelId="{3ACC3E46-64D8-4CEC-A863-1014E8F45931}" srcId="{F5789046-63CA-4A23-891F-319E358920B2}" destId="{D9DE4E17-585F-467C-A4E7-29DFECE75432}" srcOrd="5" destOrd="0" parTransId="{68A83B1C-D54F-4321-8B12-5B4ED8EC2177}" sibTransId="{B6C9742F-6F1B-4EF2-8817-28AB5C51F54D}"/>
     <dgm:cxn modelId="{2E14A0CF-DF45-40DB-AFA3-648D3DB1FD07}" type="presParOf" srcId="{3757F9C1-C7A4-461F-9B68-5D52AFC1A27F}" destId="{5775975B-C927-4151-8AFD-49F169CB627C}" srcOrd="0" destOrd="0" presId="urn:microsoft.com/office/officeart/2005/8/layout/process5"/>
     <dgm:cxn modelId="{310BE4ED-39CC-4C5D-BE9A-C2E3FC9B9766}" type="presParOf" srcId="{3757F9C1-C7A4-461F-9B68-5D52AFC1A27F}" destId="{337AC1B9-9BB4-4024-B470-3C9CD716C523}" srcOrd="1" destOrd="0" presId="urn:microsoft.com/office/officeart/2005/8/layout/process5"/>
     <dgm:cxn modelId="{72E55C23-3959-4EF2-9385-FC7492EF94D0}" type="presParOf" srcId="{337AC1B9-9BB4-4024-B470-3C9CD716C523}" destId="{B63BEF6C-F442-4A2B-973D-143E7046F7E4}" srcOrd="0" destOrd="0" presId="urn:microsoft.com/office/officeart/2005/8/layout/process5"/>
@@ -2279,9 +2482,9 @@
     <dgm:cxn modelId="{32CB988C-87BD-48B5-B68B-CD888A5C8B7A}" type="presParOf" srcId="{3757F9C1-C7A4-461F-9B68-5D52AFC1A27F}" destId="{BFB839F9-956B-472A-A9F9-98053787909A}" srcOrd="17" destOrd="0" presId="urn:microsoft.com/office/officeart/2005/8/layout/process5"/>
     <dgm:cxn modelId="{15CA2352-4F9B-42AB-B836-47EF99F38193}" type="presParOf" srcId="{BFB839F9-956B-472A-A9F9-98053787909A}" destId="{8CDB4490-4985-4AF0-9F5D-7534A5AAF9B0}" srcOrd="0" destOrd="0" presId="urn:microsoft.com/office/officeart/2005/8/layout/process5"/>
     <dgm:cxn modelId="{F19BA0A8-ED3E-481F-A65E-1EEB43924174}" type="presParOf" srcId="{3757F9C1-C7A4-461F-9B68-5D52AFC1A27F}" destId="{337EA13F-A349-4F5E-B82C-F2A5256D5306}" srcOrd="18" destOrd="0" presId="urn:microsoft.com/office/officeart/2005/8/layout/process5"/>
-    <dgm:cxn modelId="{D403BECA-F5C1-4CE9-A47A-4F5091CBB7A3}" type="presParOf" srcId="{3757F9C1-C7A4-461F-9B68-5D52AFC1A27F}" destId="{24168E9D-864F-4C55-89C8-9401F71A3D6D}" srcOrd="19" destOrd="0" presId="urn:microsoft.com/office/officeart/2005/8/layout/process5"/>
-    <dgm:cxn modelId="{82EC0CEB-9FCE-4255-A731-29D4996CF367}" type="presParOf" srcId="{24168E9D-864F-4C55-89C8-9401F71A3D6D}" destId="{455A2CC3-0D4C-4326-B90D-CB68B2A01251}" srcOrd="0" destOrd="0" presId="urn:microsoft.com/office/officeart/2005/8/layout/process5"/>
-    <dgm:cxn modelId="{561DC881-CB85-4104-9FDD-CE120DD881AA}" type="presParOf" srcId="{3757F9C1-C7A4-461F-9B68-5D52AFC1A27F}" destId="{86A94877-2387-437F-B71E-2F9FAAF92A04}" srcOrd="20" destOrd="0" presId="urn:microsoft.com/office/officeart/2005/8/layout/process5"/>
+    <dgm:cxn modelId="{00D9B457-BF94-1B41-9F67-B84B52B9252E}" type="presParOf" srcId="{3757F9C1-C7A4-461F-9B68-5D52AFC1A27F}" destId="{24168E9D-864F-4C55-89C8-9401F71A3D6D}" srcOrd="19" destOrd="0" presId="urn:microsoft.com/office/officeart/2005/8/layout/process5"/>
+    <dgm:cxn modelId="{538E5FBA-4B81-1D4C-B5A3-7597F8DFA51D}" type="presParOf" srcId="{24168E9D-864F-4C55-89C8-9401F71A3D6D}" destId="{455A2CC3-0D4C-4326-B90D-CB68B2A01251}" srcOrd="0" destOrd="0" presId="urn:microsoft.com/office/officeart/2005/8/layout/process5"/>
+    <dgm:cxn modelId="{A36A9A9C-2DE2-5641-9DF4-8158DF4B7394}" type="presParOf" srcId="{3757F9C1-C7A4-461F-9B68-5D52AFC1A27F}" destId="{77C384C5-29CB-C141-8A85-D3DE89574E9C}" srcOrd="20" destOrd="0" presId="urn:microsoft.com/office/officeart/2005/8/layout/process5"/>
   </dgm:cxnLst>
   <dgm:bg/>
   <dgm:whole/>
@@ -2815,7 +3018,7 @@
           </a:pPr>
           <a:r>
             <a:rPr lang="de-DE" sz="2100" kern="1200"/>
-            <a:t>Spieler bearbeiten</a:t>
+            <a:t>Spiel beenden</a:t>
           </a:r>
         </a:p>
       </dsp:txBody>
@@ -3555,7 +3758,7 @@
           </a:pPr>
           <a:r>
             <a:rPr lang="de-DE" sz="2100" kern="1200"/>
-            <a:t>Spiel beenden</a:t>
+            <a:t>Spiel pausieren</a:t>
           </a:r>
         </a:p>
       </dsp:txBody>
@@ -3703,7 +3906,7 @@
           </a:pPr>
           <a:r>
             <a:rPr lang="de-DE" sz="2100" kern="1200"/>
-            <a:t>Spiel pausieren</a:t>
+            <a:t>Anleitung nutzen</a:t>
           </a:r>
         </a:p>
       </dsp:txBody>
@@ -3781,7 +3984,7 @@
         <a:ext cx="224447" cy="225052"/>
       </dsp:txXfrm>
     </dsp:sp>
-    <dsp:sp modelId="{86A94877-2387-437F-B71E-2F9FAAF92A04}">
+    <dsp:sp modelId="{77C384C5-29CB-C141-8A85-D3DE89574E9C}">
       <dsp:nvSpPr>
         <dsp:cNvPr id="0" name=""/>
         <dsp:cNvSpPr/>
@@ -3851,7 +4054,7 @@
           </a:pPr>
           <a:r>
             <a:rPr lang="de-DE" sz="2100" kern="1200"/>
-            <a:t>Anleitung nutzen</a:t>
+            <a:t>Spieler bearbeiten</a:t>
           </a:r>
         </a:p>
       </dsp:txBody>

</xml_diff>